<commit_message>
Updated the Questions for Job Interviews and the ReadMe
</commit_message>
<xml_diff>
--- a/Questions for Job Interviews.docx
+++ b/Questions for Job Interviews.docx
@@ -1,6 +1,6 @@
 
 <file path=word/document.xml><?xml version="1.0" encoding="utf-8"?>
-<w:document xmlns:o="urn:schemas-microsoft-com:office:office" xmlns:r="http://schemas.openxmlformats.org/officeDocument/2006/relationships" xmlns:v="urn:schemas-microsoft-com:vml" xmlns:w="http://schemas.openxmlformats.org/wordprocessingml/2006/main" xmlns:w10="urn:schemas-microsoft-com:office:word" xmlns:wp="http://schemas.openxmlformats.org/drawingml/2006/wordprocessingDrawing" xmlns:wps="http://schemas.microsoft.com/office/word/2010/wordprocessingShape" xmlns:wpg="http://schemas.microsoft.com/office/word/2010/wordprocessingGroup" xmlns:mc="http://schemas.openxmlformats.org/markup-compatibility/2006" xmlns:wp14="http://schemas.microsoft.com/office/word/2010/wordprocessingDrawing" xmlns:w14="http://schemas.microsoft.com/office/word/2010/wordml" xmlns:w15="http://schemas.microsoft.com/office/word/2012/wordml" mc:Ignorable="w14 wp14 w15">
+<w:document xmlns:o="urn:schemas-microsoft-com:office:office" xmlns:r="http://schemas.openxmlformats.org/officeDocument/2006/relationships" xmlns:v="urn:schemas-microsoft-com:vml" xmlns:w="http://schemas.openxmlformats.org/wordprocessingml/2006/main" xmlns:w10="urn:schemas-microsoft-com:office:word" xmlns:wp="http://schemas.openxmlformats.org/drawingml/2006/wordprocessingDrawing" xmlns:pic="http://schemas.openxmlformats.org/drawingml/2006/picture" xmlns:wps="http://schemas.microsoft.com/office/word/2010/wordprocessingShape" xmlns:wpg="http://schemas.microsoft.com/office/word/2010/wordprocessingGroup" xmlns:mc="http://schemas.openxmlformats.org/markup-compatibility/2006" xmlns:wp14="http://schemas.microsoft.com/office/word/2010/wordprocessingDrawing" xmlns:w14="http://schemas.microsoft.com/office/word/2010/wordml" xmlns:w15="http://schemas.microsoft.com/office/word/2012/wordml" mc:Ignorable="w14 wp14 w15">
   <w:body>
     <w:p>
       <w:pPr>
@@ -9,16 +9,50 @@
       </w:pPr>
       <w:r>
         <w:rPr/>
-        <w:t>Questions for &lt;INSERT COMPANY NAME&gt; Here :</w:t>
-      </w:r>
-    </w:p>
-    <w:p>
-      <w:pPr>
-        <w:pStyle w:val="Normal"/>
-        <w:rPr/>
-      </w:pPr>
-      <w:r>
-        <w:rPr/>
+        <w:t xml:space="preserve">Questions for &lt;INSERT COMPANY NAME </w:t>
+      </w:r>
+      <w:r>
+        <w:rPr/>
+        <w:t>HERE</w:t>
+      </w:r>
+      <w:r>
+        <w:rPr/>
+        <w:t xml:space="preserve">&gt; </w:t>
+      </w:r>
+    </w:p>
+    <w:p>
+      <w:pPr>
+        <w:pStyle w:val="Normal"/>
+        <w:rPr/>
+      </w:pPr>
+      <w:r>
+        <w:rPr/>
+      </w:r>
+    </w:p>
+    <w:p>
+      <w:pPr>
+        <w:pStyle w:val="Normal"/>
+        <w:rPr>
+          <w:b/>
+          <w:bCs/>
+          <w:u w:val="single"/>
+        </w:rPr>
+      </w:pPr>
+      <w:r>
+        <w:rPr>
+          <w:b/>
+          <w:bCs/>
+          <w:u w:val="single"/>
+        </w:rPr>
+        <w:t xml:space="preserve">Round 1 – first Interview questions </w:t>
+      </w:r>
+      <w:r>
+        <w:rPr>
+          <w:b/>
+          <w:bCs/>
+          <w:u w:val="single"/>
+        </w:rPr>
+        <w:t>when talking to HR</w:t>
       </w:r>
     </w:p>
     <w:p>
@@ -88,7 +122,15 @@
       </w:pPr>
       <w:r>
         <w:rPr/>
-        <w:t xml:space="preserve">What do you like about working at &lt;INSERT COMPANY NAME&gt;? </w:t>
+        <w:t xml:space="preserve">What do you like </w:t>
+      </w:r>
+      <w:r>
+        <w:rPr/>
+        <w:t>best</w:t>
+      </w:r>
+      <w:r>
+        <w:rPr/>
+        <w:t xml:space="preserve"> about working at &lt;INSERT COMPANY NAME&gt;? </w:t>
       </w:r>
     </w:p>
     <w:p>
@@ -99,6 +141,17 @@
       </w:pPr>
       <w:r>
         <w:rPr/>
+      </w:r>
+    </w:p>
+    <w:p>
+      <w:pPr>
+        <w:pStyle w:val="Normal"/>
+        <w:ind w:start="720"/>
+        <w:rPr/>
+      </w:pPr>
+      <w:r>
+        <w:rPr/>
+        <w:t>How is the company engaged in the community?</w:t>
       </w:r>
     </w:p>
     <w:p>
@@ -185,18 +238,74 @@
       </w:pPr>
       <w:r>
         <w:rPr/>
-        <w:t xml:space="preserve">Is there a yearly company bonus? If so, how is that calculated, how much is it </w:t>
-        <w:tab/>
-        <w:t>typically?</w:t>
-      </w:r>
-    </w:p>
-    <w:p>
-      <w:pPr>
-        <w:pStyle w:val="Normal"/>
-        <w:rPr/>
-      </w:pPr>
-      <w:r>
-        <w:rPr/>
+        <w:t>Is there a yearly company bonus? If so, how is that calculated, how much is it typically?</w:t>
+      </w:r>
+    </w:p>
+    <w:p>
+      <w:pPr>
+        <w:pStyle w:val="Normal"/>
+        <w:rPr/>
+      </w:pPr>
+      <w:r>
+        <w:rPr/>
+      </w:r>
+    </w:p>
+    <w:p>
+      <w:pPr>
+        <w:pStyle w:val="Normal"/>
+        <w:rPr>
+          <w:b/>
+          <w:bCs/>
+          <w:u w:val="single"/>
+        </w:rPr>
+      </w:pPr>
+      <w:r>
+        <w:rPr>
+          <w:b/>
+          <w:bCs/>
+          <w:u w:val="single"/>
+        </w:rPr>
+        <w:t xml:space="preserve">Round </w:t>
+      </w:r>
+      <w:r>
+        <w:rPr>
+          <w:b/>
+          <w:bCs/>
+          <w:u w:val="single"/>
+        </w:rPr>
+        <w:t>2</w:t>
+      </w:r>
+      <w:r>
+        <w:rPr>
+          <w:b/>
+          <w:bCs/>
+          <w:u w:val="single"/>
+        </w:rPr>
+        <w:t xml:space="preserve"> – </w:t>
+      </w:r>
+      <w:r>
+        <w:rPr>
+          <w:b/>
+          <w:bCs/>
+          <w:u w:val="single"/>
+        </w:rPr>
+        <w:t>second and subsequent</w:t>
+      </w:r>
+      <w:r>
+        <w:rPr>
+          <w:b/>
+          <w:bCs/>
+          <w:u w:val="single"/>
+        </w:rPr>
+        <w:t xml:space="preserve"> Interview questions </w:t>
+      </w:r>
+      <w:r>
+        <w:rPr>
+          <w:b/>
+          <w:bCs/>
+          <w:u w:val="single"/>
+        </w:rPr>
+        <w:t>when talking to the hiring manager or the team members</w:t>
       </w:r>
     </w:p>
     <w:p>
@@ -264,11 +373,7 @@
       </w:pPr>
       <w:r>
         <w:rPr/>
-        <w:t xml:space="preserve">What is the on-boarding process like? What kind of documentation is in place to help get new team members up to speed on important processes and guidelines for their day to day work? </w:t>
-      </w:r>
-      <w:r>
-        <w:rPr/>
-        <w:t>Will existing team members have time and willingness to answer questions or do people typically need to figure things out on their own?</w:t>
+        <w:t>What is the on-boarding process like? What kind of documentation is in place to help get new team members up to speed on important processes and guidelines for their day to day work? Will existing team members have time and willingness to answer questions or do people typically need to figure things out on their own?</w:t>
       </w:r>
     </w:p>
     <w:p>
@@ -363,16 +468,15 @@
       </w:pPr>
       <w:r>
         <w:rPr/>
-      </w:r>
-    </w:p>
-    <w:p>
-      <w:pPr>
-        <w:pStyle w:val="Normal"/>
-        <w:rPr/>
-      </w:pPr>
-      <w:r>
-        <w:rPr/>
-        <w:t>What is the general feeling about change control for databases? Is there a tendency toward being very slow and cautious about any change to the systems?</w:t>
+        <w:t>What is the general feeling about change control for databases? Is there a tendency toward being very slow and cautious about change</w:t>
+      </w:r>
+      <w:r>
+        <w:rPr/>
+        <w:t>s</w:t>
+      </w:r>
+      <w:r>
+        <w:rPr/>
+        <w:t xml:space="preserve"> to the systems?</w:t>
       </w:r>
     </w:p>
     <w:p>
@@ -462,15 +566,6 @@
       </w:pPr>
       <w:r>
         <w:rPr/>
-      </w:r>
-    </w:p>
-    <w:p>
-      <w:pPr>
-        <w:pStyle w:val="Normal"/>
-        <w:rPr/>
-      </w:pPr>
-      <w:r>
-        <w:rPr/>
         <w:t xml:space="preserve">What is work/life balance like?  How many hours a week should I anticipate working?  If I end up putting in extra hours one day, can I take off early or come in late at a later time? </w:t>
       </w:r>
     </w:p>
@@ -491,6 +586,10 @@
       <w:r>
         <w:rPr/>
         <w:t xml:space="preserve">What would my work hours be? </w:t>
+      </w:r>
+      <w:r>
+        <w:rPr/>
+        <w:t>Is there any particular time zone I’ll need to synchronize with?</w:t>
       </w:r>
     </w:p>
     <w:p>
@@ -675,7 +774,15 @@
       </w:pPr>
       <w:r>
         <w:rPr/>
-        <w:t xml:space="preserve">How does the company handle routine database maintenance like indexes and DBCC Checks?  </w:t>
+        <w:t xml:space="preserve">How does the company handle routine database maintenance </w:t>
+      </w:r>
+      <w:r>
+        <w:rPr/>
+        <w:t>for things like</w:t>
+      </w:r>
+      <w:r>
+        <w:rPr/>
+        <w:t xml:space="preserve"> indexes and DBCC Checks?  </w:t>
       </w:r>
     </w:p>
     <w:p>
@@ -752,7 +859,15 @@
       </w:pPr>
       <w:r>
         <w:rPr/>
-        <w:t>What type of auditing tools are there to maintain compliance?  SQL Server Audit, Idera compliance tools, DLM Dashboard?</w:t>
+        <w:t xml:space="preserve">What type of auditing tools are there to maintain compliance?  SQL Server Audit, Idera compliance tools, </w:t>
+      </w:r>
+      <w:r>
+        <w:rPr/>
+        <w:t>other</w:t>
+      </w:r>
+      <w:r>
+        <w:rPr/>
+        <w:t>?</w:t>
       </w:r>
     </w:p>
     <w:p>
@@ -844,7 +959,7 @@
       </w:pPr>
       <w:r>
         <w:rPr/>
-        <w:t xml:space="preserve">What is the change management/ software development and roll-out process like?  </w:t>
+        <w:t xml:space="preserve">What is the change management/software development and roll-out process like?  </w:t>
       </w:r>
     </w:p>
     <w:p>
@@ -890,7 +1005,13 @@
         <w:rPr>
           <w:bCs/>
         </w:rPr>
-        <w:t>What automation processes are in place? For example, are SQL Server installs automated or is there much use of PowerShell to automate tasks?</w:t>
+        <w:t xml:space="preserve">What automation processes are in place? For example, are SQL Server installs automated? </w:t>
+      </w:r>
+      <w:r>
+        <w:rPr>
+          <w:bCs/>
+        </w:rPr>
+        <w:t>If yes, how are they automated?</w:t>
       </w:r>
     </w:p>
     <w:p>
@@ -1045,7 +1166,11 @@
       </w:r>
       <w:r>
         <w:rPr/>
-        <w:t xml:space="preserve"> party monitoring software  in place for either the databases and machines themselves or for the application? (SentryOne, Spotlight, SQL Diagnostic Manager, AppDynamics, DynaTrace?) Is there any reliance on home-grown monitoring mechanisms?</w:t>
+        <w:t xml:space="preserve"> party monitoring software  in place for either the databases and machines themselves or for the application? (SentryOne, Spotlight, SQL Diagnostic Manager, AppDynamics, DynaTrace?) Is there any reliance on home-grown monitoring mechanisms? </w:t>
+      </w:r>
+      <w:r>
+        <w:rPr/>
+        <w:t>How and where are performance metrics for individual queries captured?</w:t>
       </w:r>
     </w:p>
     <w:p>
@@ -1087,7 +1212,7 @@
       </w:pPr>
       <w:r>
         <w:rPr/>
-        <w:t>What is done right now to collect a baseline of application/SQL Server performance? (Perfmon, Wait Stats collection and analysis, 3</w:t>
+        <w:t>What is done to collect a baseline of application/SQL Server performance? (Perfmon, Wait Stats collection and analysis, 3</w:t>
       </w:r>
       <w:r>
         <w:rPr>
@@ -2081,7 +2206,7 @@
     </w:rPr>
   </w:style>
   <w:style w:type="paragraph" w:styleId="Heading3">
-    <w:name w:val="Heading 3"/>
+    <w:name w:val="heading 3"/>
     <w:basedOn w:val="Heading"/>
     <w:next w:val="BodyText"/>
     <w:qFormat/>
@@ -2154,7 +2279,7 @@
     </w:rPr>
   </w:style>
   <w:style w:type="paragraph" w:styleId="Caption">
-    <w:name w:val="Caption"/>
+    <w:name w:val="caption"/>
     <w:basedOn w:val="Normal"/>
     <w:qFormat/>
     <w:pPr>

</xml_diff>